<commit_message>
I can't get this to commit, I'm not sure why. Hopefully this one goes through. I'm having a bit of trouble going through the papers and pulling out what they did to try the temp problem, progress is slow there. Hopefully I'll have some more progress before our meeting.
</commit_message>
<xml_diff>
--- a/Writeup/499 WriteupSJ1.docx
+++ b/Writeup/499 WriteupSJ1.docx
@@ -80,7 +80,15 @@
       </w:r>
       <w:proofErr w:type="spellEnd"/>
       <w:r>
-        <w:t xml:space="preserve"> (2014) investigated the possibility that the temperature problem is actually a density problem causing false readings in the temperature sensitive line ratios, but determined that this was not actually the case. </w:t>
+        <w:t xml:space="preserve"> (2014) investigated the possibility that the temperature problem is actually a density problem causing false readings in the te</w:t>
+      </w:r>
+      <w:r>
+        <w:t>mperature sensitive line ratios,</w:t>
+      </w:r>
+      <w:bookmarkStart w:id="0" w:name="_GoBack"/>
+      <w:bookmarkEnd w:id="0"/>
+      <w:r>
+        <w:t xml:space="preserve"> but determined that this was not actually the case. </w:t>
       </w:r>
     </w:p>
     <w:p>
@@ -167,12 +175,7 @@
         <w:sym w:font="Symbol" w:char="F061"/>
       </w:r>
       <w:r>
-        <w:t xml:space="preserve"> plot that conveniently separates AGN from Star Forming (SF) galaxies, composites, and ambiguous objects, all</w:t>
-      </w:r>
-      <w:bookmarkStart w:id="0" w:name="_GoBack"/>
-      <w:bookmarkEnd w:id="0"/>
-      <w:r>
-        <w:t xml:space="preserve"> of which are contained in our data set.  </w:t>
+        <w:t xml:space="preserve"> plot that conveniently separates AGN from Star Forming (SF) galaxies, composites, and ambiguous objects, all of which are contained in our data set.  </w:t>
       </w:r>
       <w:r>
         <w:t>log[OIII]</w:t>

</xml_diff>